<commit_message>
3110, 4820, 4910, android_studio
</commit_message>
<xml_diff>
--- a/3220/project1/epaulz_pr1.docx
+++ b/3220/project1/epaulz_pr1.docx
@@ -92,6 +92,16 @@
     <w:p>
       <w:pPr>
         <w:pStyle w:val="ListParagraph"/>
+        <w:ind w:left="360"/>
+        <w:rPr>
+          <w:sz w:val="20"/>
+          <w:szCs w:val="20"/>
+        </w:rPr>
+      </w:pPr>
+    </w:p>
+    <w:p>
+      <w:pPr>
+        <w:pStyle w:val="ListParagraph"/>
         <w:numPr>
           <w:ilvl w:val="1"/>
           <w:numId w:val="1"/>
@@ -112,6 +122,16 @@
     <w:p>
       <w:pPr>
         <w:pStyle w:val="ListParagraph"/>
+        <w:ind w:left="1080"/>
+        <w:rPr>
+          <w:sz w:val="20"/>
+          <w:szCs w:val="20"/>
+        </w:rPr>
+      </w:pPr>
+    </w:p>
+    <w:p>
+      <w:pPr>
+        <w:pStyle w:val="ListParagraph"/>
         <w:numPr>
           <w:ilvl w:val="2"/>
           <w:numId w:val="1"/>
@@ -307,6 +327,23 @@
         </w:rPr>
         <w:t xml:space="preserve"> prints the total number of lines of output, or how many files were found with a matching extension</w:t>
       </w:r>
+      <w:r>
+        <w:rPr>
+          <w:sz w:val="20"/>
+          <w:szCs w:val="20"/>
+        </w:rPr>
+        <w:t>.</w:t>
+      </w:r>
+    </w:p>
+    <w:p>
+      <w:pPr>
+        <w:pStyle w:val="ListParagraph"/>
+        <w:ind w:left="3240"/>
+        <w:rPr>
+          <w:sz w:val="20"/>
+          <w:szCs w:val="20"/>
+        </w:rPr>
+      </w:pPr>
     </w:p>
     <w:p>
       <w:pPr>
@@ -424,6 +461,16 @@
     <w:p>
       <w:pPr>
         <w:pStyle w:val="ListParagraph"/>
+        <w:ind w:left="3240"/>
+        <w:rPr>
+          <w:sz w:val="20"/>
+          <w:szCs w:val="20"/>
+        </w:rPr>
+      </w:pPr>
+    </w:p>
+    <w:p>
+      <w:pPr>
+        <w:pStyle w:val="ListParagraph"/>
         <w:numPr>
           <w:ilvl w:val="2"/>
           <w:numId w:val="1"/>
@@ -556,7 +603,7 @@
     <w:p>
       <w:pPr>
         <w:pStyle w:val="ListParagraph"/>
-        <w:ind w:left="3600"/>
+        <w:ind w:left="2880"/>
         <w:rPr>
           <w:sz w:val="20"/>
           <w:szCs w:val="20"/>
@@ -1039,22 +1086,32 @@
           <w:sz w:val="20"/>
           <w:szCs w:val="20"/>
         </w:rPr>
-        <w:t xml:space="preserve">Using the same command as I did in fs1 to identify dates (except this time the year was in column 8 instead of column 7), I found that only 7 of the files are from 1990-1995, and </w:t>
-      </w:r>
-      <w:r>
-        <w:rPr>
-          <w:sz w:val="20"/>
-          <w:szCs w:val="20"/>
-        </w:rPr>
-        <w:t>228243</w:t>
-      </w:r>
-      <w:r>
-        <w:rPr>
-          <w:sz w:val="20"/>
-          <w:szCs w:val="20"/>
-        </w:rPr>
-        <w:t xml:space="preserve"> of them are from before 1990.</w:t>
-      </w:r>
+        <w:t>Using the same command as I did in fs1 to identify dates (except this time the year was in column 8 instead of column 7), I found that only 7 of the files are from 1990-1995, and 228243 of them are from before 1990.</w:t>
+      </w:r>
+    </w:p>
+    <w:p>
+      <w:pPr>
+        <w:rPr>
+          <w:sz w:val="20"/>
+          <w:szCs w:val="20"/>
+        </w:rPr>
+      </w:pPr>
+    </w:p>
+    <w:p>
+      <w:pPr>
+        <w:rPr>
+          <w:sz w:val="20"/>
+          <w:szCs w:val="20"/>
+        </w:rPr>
+      </w:pPr>
+    </w:p>
+    <w:p>
+      <w:pPr>
+        <w:rPr>
+          <w:sz w:val="20"/>
+          <w:szCs w:val="20"/>
+        </w:rPr>
+      </w:pPr>
     </w:p>
     <w:p>
       <w:pPr>
@@ -1081,6 +1138,7 @@
           <w:sz w:val="20"/>
           <w:szCs w:val="20"/>
         </w:rPr>
+        <w:lastRenderedPageBreak/>
         <w:t>What fraction of files have no registered file extension?  What interpretations do you have of this?</w:t>
       </w:r>
     </w:p>
@@ -1274,7 +1332,15 @@
           <w:sz w:val="20"/>
           <w:szCs w:val="20"/>
         </w:rPr>
-        <w:t>in .something</w:t>
+        <w:t>in .</w:t>
+      </w:r>
+      <w:r>
+        <w:rPr>
+          <w:i/>
+          <w:sz w:val="20"/>
+          <w:szCs w:val="20"/>
+        </w:rPr>
+        <w:t>something</w:t>
       </w:r>
       <w:proofErr w:type="gramEnd"/>
       <w:r>
@@ -1302,7 +1368,6 @@
           <w:sz w:val="20"/>
           <w:szCs w:val="20"/>
         </w:rPr>
-        <w:lastRenderedPageBreak/>
         <w:t>Output is 219276</w:t>
       </w:r>
     </w:p>
@@ -1682,7 +1747,16 @@
           <w:sz w:val="20"/>
           <w:szCs w:val="20"/>
         </w:rPr>
-        <w:t>in .something</w:t>
+        <w:t>in .</w:t>
+      </w:r>
+      <w:r>
+        <w:rPr>
+          <w:rFonts w:eastAsiaTheme="minorEastAsia"/>
+          <w:i/>
+          <w:sz w:val="20"/>
+          <w:szCs w:val="20"/>
+        </w:rPr>
+        <w:t>something</w:t>
       </w:r>
       <w:proofErr w:type="gramEnd"/>
       <w:r>
@@ -1887,8 +1961,554 @@
         </w:rPr>
         <w:t>about 35% of the files in fs2 have no registered file extension.</w:t>
       </w:r>
+    </w:p>
+    <w:p>
+      <w:pPr>
+        <w:rPr>
+          <w:rFonts w:eastAsiaTheme="minorEastAsia"/>
+          <w:sz w:val="20"/>
+          <w:szCs w:val="20"/>
+        </w:rPr>
+      </w:pPr>
+    </w:p>
+    <w:p>
+      <w:pPr>
+        <w:rPr>
+          <w:rFonts w:eastAsiaTheme="minorEastAsia"/>
+          <w:sz w:val="20"/>
+          <w:szCs w:val="20"/>
+        </w:rPr>
+      </w:pPr>
+    </w:p>
+    <w:p>
+      <w:pPr>
+        <w:pStyle w:val="ListParagraph"/>
+        <w:numPr>
+          <w:ilvl w:val="0"/>
+          <w:numId w:val="1"/>
+        </w:numPr>
+        <w:rPr>
+          <w:rFonts w:eastAsiaTheme="minorEastAsia"/>
+          <w:sz w:val="20"/>
+          <w:szCs w:val="20"/>
+        </w:rPr>
+      </w:pPr>
+      <w:r>
+        <w:rPr>
+          <w:rFonts w:eastAsiaTheme="minorEastAsia"/>
+          <w:sz w:val="20"/>
+          <w:szCs w:val="20"/>
+        </w:rPr>
+        <w:t>Questions re SWOT on AFS /dev mappings for lights and dams.</w:t>
+      </w:r>
+    </w:p>
+    <w:p>
+      <w:pPr>
+        <w:pStyle w:val="ListParagraph"/>
+        <w:numPr>
+          <w:ilvl w:val="1"/>
+          <w:numId w:val="1"/>
+        </w:numPr>
+        <w:rPr>
+          <w:rFonts w:eastAsiaTheme="minorEastAsia"/>
+          <w:sz w:val="20"/>
+          <w:szCs w:val="20"/>
+        </w:rPr>
+      </w:pPr>
+      <w:r>
+        <w:rPr>
+          <w:rFonts w:eastAsiaTheme="minorEastAsia"/>
+          <w:sz w:val="20"/>
+          <w:szCs w:val="20"/>
+        </w:rPr>
+        <w:t xml:space="preserve">Is it technically possible to use AFS and /dev-like approaches to </w:t>
+      </w:r>
+      <w:proofErr w:type="gramStart"/>
+      <w:r>
+        <w:rPr>
+          <w:rFonts w:eastAsiaTheme="minorEastAsia"/>
+          <w:sz w:val="20"/>
+          <w:szCs w:val="20"/>
+        </w:rPr>
+        <w:t>map</w:t>
+      </w:r>
+      <w:proofErr w:type="gramEnd"/>
+    </w:p>
+    <w:p>
+      <w:pPr>
+        <w:pStyle w:val="ListParagraph"/>
+        <w:numPr>
+          <w:ilvl w:val="2"/>
+          <w:numId w:val="1"/>
+        </w:numPr>
+        <w:rPr>
+          <w:rFonts w:eastAsiaTheme="minorEastAsia"/>
+          <w:sz w:val="20"/>
+          <w:szCs w:val="20"/>
+        </w:rPr>
+      </w:pPr>
+      <w:r>
+        <w:rPr>
+          <w:rFonts w:eastAsiaTheme="minorEastAsia"/>
+          <w:sz w:val="20"/>
+          <w:szCs w:val="20"/>
+        </w:rPr>
+        <w:t>a) Every fixtured light on Clemson campus to an Internet-accessible filesystem?</w:t>
+      </w:r>
+    </w:p>
+    <w:p>
+      <w:pPr>
+        <w:pStyle w:val="ListParagraph"/>
+        <w:numPr>
+          <w:ilvl w:val="2"/>
+          <w:numId w:val="1"/>
+        </w:numPr>
+        <w:rPr>
+          <w:rFonts w:eastAsiaTheme="minorEastAsia"/>
+          <w:sz w:val="20"/>
+          <w:szCs w:val="20"/>
+        </w:rPr>
+      </w:pPr>
+      <w:r>
+        <w:rPr>
+          <w:rFonts w:eastAsiaTheme="minorEastAsia"/>
+          <w:sz w:val="20"/>
+          <w:szCs w:val="20"/>
+        </w:rPr>
+        <w:t>b) Every dam in SC to an Internet-accessible filesystem?</w:t>
+      </w:r>
+    </w:p>
+    <w:p>
+      <w:pPr>
+        <w:pStyle w:val="ListParagraph"/>
+        <w:numPr>
+          <w:ilvl w:val="1"/>
+          <w:numId w:val="1"/>
+        </w:numPr>
+        <w:rPr>
+          <w:rFonts w:eastAsiaTheme="minorEastAsia"/>
+          <w:sz w:val="20"/>
+          <w:szCs w:val="20"/>
+        </w:rPr>
+      </w:pPr>
+      <w:r>
+        <w:rPr>
+          <w:rFonts w:eastAsiaTheme="minorEastAsia"/>
+          <w:sz w:val="20"/>
+          <w:szCs w:val="20"/>
+        </w:rPr>
+        <w:t>For each, argue SWOT.</w:t>
+      </w:r>
+    </w:p>
+    <w:p>
+      <w:pPr>
+        <w:pStyle w:val="ListParagraph"/>
+        <w:numPr>
+          <w:ilvl w:val="2"/>
+          <w:numId w:val="1"/>
+        </w:numPr>
+        <w:rPr>
+          <w:rFonts w:eastAsiaTheme="minorEastAsia"/>
+          <w:sz w:val="20"/>
+          <w:szCs w:val="20"/>
+        </w:rPr>
+      </w:pPr>
+      <w:r>
+        <w:rPr>
+          <w:rFonts w:eastAsiaTheme="minorEastAsia"/>
+          <w:sz w:val="20"/>
+          <w:szCs w:val="20"/>
+        </w:rPr>
+        <w:t>a)</w:t>
+      </w:r>
+      <w:r>
+        <w:rPr>
+          <w:rFonts w:eastAsiaTheme="minorEastAsia"/>
+          <w:sz w:val="20"/>
+          <w:szCs w:val="20"/>
+        </w:rPr>
+        <w:t xml:space="preserve"> Lights</w:t>
+      </w:r>
+    </w:p>
+    <w:p>
+      <w:pPr>
+        <w:pStyle w:val="ListParagraph"/>
+        <w:numPr>
+          <w:ilvl w:val="3"/>
+          <w:numId w:val="1"/>
+        </w:numPr>
+        <w:rPr>
+          <w:rFonts w:eastAsiaTheme="minorEastAsia"/>
+          <w:i/>
+          <w:sz w:val="20"/>
+          <w:szCs w:val="20"/>
+          <w:u w:val="single"/>
+        </w:rPr>
+      </w:pPr>
+      <w:r>
+        <w:rPr>
+          <w:rFonts w:eastAsiaTheme="minorEastAsia"/>
+          <w:i/>
+          <w:sz w:val="20"/>
+          <w:szCs w:val="20"/>
+          <w:u w:val="single"/>
+        </w:rPr>
+        <w:t>Strengths:</w:t>
+      </w:r>
+      <w:r>
+        <w:rPr>
+          <w:rFonts w:eastAsiaTheme="minorEastAsia"/>
+          <w:sz w:val="20"/>
+          <w:szCs w:val="20"/>
+        </w:rPr>
+        <w:t xml:space="preserve"> Ability to customize lighting schedules via an app.  Smart lights learn when certain rooms are and aren’t in use, increasing efficiency and reducing costs.  Gives facilities managers th</w:t>
+      </w:r>
+      <w:r>
+        <w:rPr>
+          <w:rFonts w:eastAsiaTheme="minorEastAsia"/>
+          <w:sz w:val="20"/>
+          <w:szCs w:val="20"/>
+        </w:rPr>
+        <w:t>e</w:t>
+      </w:r>
+      <w:r>
+        <w:rPr>
+          <w:rFonts w:eastAsiaTheme="minorEastAsia"/>
+          <w:sz w:val="20"/>
+          <w:szCs w:val="20"/>
+        </w:rPr>
+        <w:t xml:space="preserve"> ability to monitor and control lighting throughout the entire building.</w:t>
+      </w:r>
+    </w:p>
+    <w:p>
+      <w:pPr>
+        <w:pStyle w:val="ListParagraph"/>
+        <w:numPr>
+          <w:ilvl w:val="3"/>
+          <w:numId w:val="1"/>
+        </w:numPr>
+        <w:rPr>
+          <w:rFonts w:eastAsiaTheme="minorEastAsia"/>
+          <w:i/>
+          <w:sz w:val="20"/>
+          <w:szCs w:val="20"/>
+          <w:u w:val="single"/>
+        </w:rPr>
+      </w:pPr>
+      <w:r>
+        <w:rPr>
+          <w:rFonts w:eastAsiaTheme="minorEastAsia"/>
+          <w:i/>
+          <w:sz w:val="20"/>
+          <w:szCs w:val="20"/>
+          <w:u w:val="single"/>
+        </w:rPr>
+        <w:t>Weaknesses:</w:t>
+      </w:r>
+      <w:r>
+        <w:rPr>
+          <w:rFonts w:eastAsiaTheme="minorEastAsia"/>
+          <w:sz w:val="20"/>
+          <w:szCs w:val="20"/>
+        </w:rPr>
+        <w:t xml:space="preserve"> Potential security threats.  Requires greater initial investment and more specialized installation.  Would be difficult to replace a buildings existing lighting system with a connected system… better suited for brand new buildings.</w:t>
+      </w:r>
+    </w:p>
+    <w:p>
+      <w:pPr>
+        <w:pStyle w:val="ListParagraph"/>
+        <w:numPr>
+          <w:ilvl w:val="3"/>
+          <w:numId w:val="1"/>
+        </w:numPr>
+        <w:rPr>
+          <w:rFonts w:eastAsiaTheme="minorEastAsia"/>
+          <w:i/>
+          <w:sz w:val="20"/>
+          <w:szCs w:val="20"/>
+          <w:u w:val="single"/>
+        </w:rPr>
+      </w:pPr>
+      <w:r>
+        <w:rPr>
+          <w:rFonts w:eastAsiaTheme="minorEastAsia"/>
+          <w:i/>
+          <w:sz w:val="20"/>
+          <w:szCs w:val="20"/>
+          <w:u w:val="single"/>
+        </w:rPr>
+        <w:t>Opportunities:</w:t>
+      </w:r>
+      <w:r>
+        <w:rPr>
+          <w:rFonts w:eastAsiaTheme="minorEastAsia"/>
+          <w:sz w:val="20"/>
+          <w:szCs w:val="20"/>
+        </w:rPr>
+        <w:t xml:space="preserve"> If all new buildings adopt a connected lighting system, overall power efficiency will increase, which will either </w:t>
+      </w:r>
+      <w:r>
+        <w:rPr>
+          <w:rFonts w:eastAsiaTheme="minorEastAsia"/>
+          <w:sz w:val="20"/>
+          <w:szCs w:val="20"/>
+        </w:rPr>
+        <w:t xml:space="preserve">reduce power station resource usage or simply free up that power to be used elsewhere.  Could potentially integrate </w:t>
+      </w:r>
+      <w:proofErr w:type="spellStart"/>
+      <w:r>
+        <w:rPr>
+          <w:rFonts w:eastAsiaTheme="minorEastAsia"/>
+          <w:sz w:val="20"/>
+          <w:szCs w:val="20"/>
+        </w:rPr>
+        <w:t>LiFi</w:t>
+      </w:r>
+      <w:proofErr w:type="spellEnd"/>
+      <w:r>
+        <w:rPr>
+          <w:rFonts w:eastAsiaTheme="minorEastAsia"/>
+          <w:sz w:val="20"/>
+          <w:szCs w:val="20"/>
+        </w:rPr>
+        <w:t xml:space="preserve"> technology, so the connected lighting fixtures also produce Internet access to a room’s occupants.</w:t>
+      </w:r>
+      <w:r>
+        <w:rPr>
+          <w:rFonts w:eastAsiaTheme="minorEastAsia"/>
+          <w:sz w:val="20"/>
+          <w:szCs w:val="20"/>
+        </w:rPr>
+        <w:t xml:space="preserve">  </w:t>
+      </w:r>
+    </w:p>
+    <w:p>
+      <w:pPr>
+        <w:pStyle w:val="ListParagraph"/>
+        <w:numPr>
+          <w:ilvl w:val="3"/>
+          <w:numId w:val="1"/>
+        </w:numPr>
+        <w:rPr>
+          <w:rFonts w:eastAsiaTheme="minorEastAsia"/>
+          <w:i/>
+          <w:sz w:val="20"/>
+          <w:szCs w:val="20"/>
+          <w:u w:val="single"/>
+        </w:rPr>
+      </w:pPr>
+      <w:r>
+        <w:rPr>
+          <w:rFonts w:eastAsiaTheme="minorEastAsia"/>
+          <w:i/>
+          <w:sz w:val="20"/>
+          <w:szCs w:val="20"/>
+          <w:u w:val="single"/>
+        </w:rPr>
+        <w:t>Threats:</w:t>
+      </w:r>
+      <w:r>
+        <w:rPr>
+          <w:rFonts w:eastAsiaTheme="minorEastAsia"/>
+          <w:sz w:val="20"/>
+          <w:szCs w:val="20"/>
+        </w:rPr>
+        <w:t xml:space="preserve"> If an entire system’s lighting network can be controlled by one central software console, then a breach of that console could lead to security issues.  Similarly, if employees can control their office’s lights with a mobile app, that is just another vulnerability.  If a bad actor can gain access to the building’s lighting, does that mean he/she can gain access to the entire network?  </w:t>
+      </w:r>
+    </w:p>
+    <w:p>
+      <w:pPr>
+        <w:pStyle w:val="ListParagraph"/>
+        <w:numPr>
+          <w:ilvl w:val="2"/>
+          <w:numId w:val="1"/>
+        </w:numPr>
+        <w:rPr>
+          <w:rFonts w:eastAsiaTheme="minorEastAsia"/>
+          <w:sz w:val="20"/>
+          <w:szCs w:val="20"/>
+        </w:rPr>
+      </w:pPr>
+      <w:r>
+        <w:rPr>
+          <w:rFonts w:eastAsiaTheme="minorEastAsia"/>
+          <w:sz w:val="20"/>
+          <w:szCs w:val="20"/>
+        </w:rPr>
+        <w:t>b)</w:t>
+      </w:r>
+      <w:r>
+        <w:rPr>
+          <w:rFonts w:eastAsiaTheme="minorEastAsia"/>
+          <w:sz w:val="20"/>
+          <w:szCs w:val="20"/>
+        </w:rPr>
+        <w:t xml:space="preserve"> Dams</w:t>
+      </w:r>
+    </w:p>
+    <w:p>
+      <w:pPr>
+        <w:pStyle w:val="ListParagraph"/>
+        <w:numPr>
+          <w:ilvl w:val="3"/>
+          <w:numId w:val="1"/>
+        </w:numPr>
+        <w:rPr>
+          <w:rFonts w:eastAsiaTheme="minorEastAsia"/>
+          <w:i/>
+          <w:sz w:val="20"/>
+          <w:szCs w:val="20"/>
+          <w:u w:val="single"/>
+        </w:rPr>
+      </w:pPr>
+      <w:r>
+        <w:rPr>
+          <w:rFonts w:eastAsiaTheme="minorEastAsia"/>
+          <w:i/>
+          <w:sz w:val="20"/>
+          <w:szCs w:val="20"/>
+          <w:u w:val="single"/>
+        </w:rPr>
+        <w:t>Strengths:</w:t>
+      </w:r>
+      <w:r>
+        <w:rPr>
+          <w:rFonts w:eastAsiaTheme="minorEastAsia"/>
+          <w:sz w:val="20"/>
+          <w:szCs w:val="20"/>
+        </w:rPr>
+        <w:t xml:space="preserve"> Real-time monitoring of the entire dam network.  Fast, distributed responses to emergencies and failures.  If a dam upstream fails, any dams downstream can be notified immediately to take precautions to prevent domino failures.</w:t>
+      </w:r>
+    </w:p>
+    <w:p>
+      <w:pPr>
+        <w:pStyle w:val="ListParagraph"/>
+        <w:numPr>
+          <w:ilvl w:val="3"/>
+          <w:numId w:val="1"/>
+        </w:numPr>
+        <w:rPr>
+          <w:rFonts w:eastAsiaTheme="minorEastAsia"/>
+          <w:i/>
+          <w:sz w:val="20"/>
+          <w:szCs w:val="20"/>
+          <w:u w:val="single"/>
+        </w:rPr>
+      </w:pPr>
+      <w:r>
+        <w:rPr>
+          <w:rFonts w:eastAsiaTheme="minorEastAsia"/>
+          <w:i/>
+          <w:sz w:val="20"/>
+          <w:szCs w:val="20"/>
+          <w:u w:val="single"/>
+        </w:rPr>
+        <w:lastRenderedPageBreak/>
+        <w:t>Weaknesses:</w:t>
+      </w:r>
+      <w:r>
+        <w:rPr>
+          <w:rFonts w:eastAsiaTheme="minorEastAsia"/>
+          <w:sz w:val="20"/>
+          <w:szCs w:val="20"/>
+        </w:rPr>
+        <w:t xml:space="preserve"> Would be very expensive.  Thousands or millions of IoT devices would be required.  Security issues.  Many existing dams are very old and not set up to integrate modern technologies like IoT.</w:t>
+      </w:r>
+    </w:p>
+    <w:p>
+      <w:pPr>
+        <w:pStyle w:val="ListParagraph"/>
+        <w:numPr>
+          <w:ilvl w:val="3"/>
+          <w:numId w:val="1"/>
+        </w:numPr>
+        <w:rPr>
+          <w:rFonts w:eastAsiaTheme="minorEastAsia"/>
+          <w:i/>
+          <w:sz w:val="20"/>
+          <w:szCs w:val="20"/>
+          <w:u w:val="single"/>
+        </w:rPr>
+      </w:pPr>
+      <w:r>
+        <w:rPr>
+          <w:rFonts w:eastAsiaTheme="minorEastAsia"/>
+          <w:i/>
+          <w:sz w:val="20"/>
+          <w:szCs w:val="20"/>
+          <w:u w:val="single"/>
+        </w:rPr>
+        <w:t>Opportunities:</w:t>
+      </w:r>
+      <w:r>
+        <w:rPr>
+          <w:rFonts w:eastAsiaTheme="minorEastAsia"/>
+          <w:sz w:val="20"/>
+          <w:szCs w:val="20"/>
+        </w:rPr>
+        <w:t xml:space="preserve"> Could save many lives and dollars if implemented correctly.  IoT devices could automatically send warnings to the public if a dam failure is possible/imminent.  Would give us the ability to control dams remotely; speed and convenience.</w:t>
+      </w:r>
+    </w:p>
+    <w:p>
+      <w:pPr>
+        <w:pStyle w:val="ListParagraph"/>
+        <w:numPr>
+          <w:ilvl w:val="3"/>
+          <w:numId w:val="1"/>
+        </w:numPr>
+        <w:rPr>
+          <w:rFonts w:eastAsiaTheme="minorEastAsia"/>
+          <w:i/>
+          <w:sz w:val="20"/>
+          <w:szCs w:val="20"/>
+          <w:u w:val="single"/>
+        </w:rPr>
+      </w:pPr>
+      <w:r>
+        <w:rPr>
+          <w:rFonts w:eastAsiaTheme="minorEastAsia"/>
+          <w:i/>
+          <w:sz w:val="20"/>
+          <w:szCs w:val="20"/>
+          <w:u w:val="single"/>
+        </w:rPr>
+        <w:t>Threats:</w:t>
+      </w:r>
+      <w:r>
+        <w:rPr>
+          <w:rFonts w:eastAsiaTheme="minorEastAsia"/>
+          <w:sz w:val="20"/>
+          <w:szCs w:val="20"/>
+        </w:rPr>
+        <w:t xml:space="preserve"> Could cost many lives and dollars if control of the system fell into the wrong hands.  Human error is a factor… a small mistake could lead to </w:t>
+      </w:r>
+      <w:r>
+        <w:rPr>
+          <w:rFonts w:eastAsiaTheme="minorEastAsia"/>
+          <w:sz w:val="20"/>
+          <w:szCs w:val="20"/>
+        </w:rPr>
+        <w:t xml:space="preserve">a distributed </w:t>
+      </w:r>
       <w:bookmarkStart w:id="0" w:name="_GoBack"/>
       <w:bookmarkEnd w:id="0"/>
+      <w:r>
+        <w:rPr>
+          <w:rFonts w:eastAsiaTheme="minorEastAsia"/>
+          <w:sz w:val="20"/>
+          <w:szCs w:val="20"/>
+        </w:rPr>
+        <w:t>catastrophe.</w:t>
+      </w:r>
+    </w:p>
+    <w:p>
+      <w:pPr>
+        <w:rPr>
+          <w:rFonts w:eastAsiaTheme="minorEastAsia"/>
+          <w:sz w:val="20"/>
+          <w:szCs w:val="20"/>
+        </w:rPr>
+      </w:pPr>
     </w:p>
     <w:sectPr>
       <w:pgSz w:w="12240" w:h="15840"/>

</xml_diff>